<commit_message>
Cambios en la estructura del proyecto,añadidos documentos que faltaban y refactor en alumno
</commit_message>
<xml_diff>
--- a/plantilla__Amonestaciones/AmonestacionGrave.docx
+++ b/plantilla__Amonestaciones/AmonestacionGrave.docx
@@ -76,7 +76,7 @@
       </w:pPr>
       <w:r>
         <w:pict>
-          <v:shape id="1028" o:spid="_x0000_s1026" o:spt="202" type="#_x0000_t202" style="position:absolute;left:0pt;margin-left:63.9pt;margin-top:106.65pt;height:15.2pt;width:479.4pt;mso-position-horizontal-relative:page;mso-position-vertical-relative:page;z-index:251660288;mso-width-relative:page;mso-height-relative:page;" filled="f" coordsize="21600,21600">
+          <v:shape id="1028" o:spid="_x0000_s1026" o:spt="202" type="#_x0000_t202" style="position:absolute;left:0pt;margin-left:63.9pt;margin-top:106.65pt;height:15.2pt;width:479.4pt;mso-position-horizontal-relative:page;mso-position-vertical-relative:page;z-index:251659264;mso-width-relative:page;mso-height-relative:page;" filled="f" coordsize="21600,21600">
             <v:path/>
             <v:fill on="f" focussize="0,0"/>
             <v:stroke weight="0.48pt" joinstyle="miter"/>
@@ -178,7 +178,7 @@
       </w:pPr>
       <w:r>
         <w:pict>
-          <v:group id="1029" o:spid="_x0000_s1027" o:spt="203" style="position:absolute;left:0pt;margin-left:399.05pt;margin-top:-136.6pt;height:82.75pt;width:162.95pt;mso-position-horizontal-relative:page;z-index:251660288;mso-width-relative:page;mso-height-relative:page;" coordorigin="8078,-246" coordsize="2409,1571">
+          <v:group id="1029" o:spid="_x0000_s1027" o:spt="203" style="position:absolute;left:0pt;margin-left:399.05pt;margin-top:-136.6pt;height:82.75pt;width:162.95pt;mso-position-horizontal-relative:page;z-index:251659264;mso-width-relative:page;mso-height-relative:page;" coordorigin="8078,-246" coordsize="2409,1571">
             <o:lock v:ext="edit" aspectratio="f"/>
             <v:shape id="1030" o:spid="_x0000_s1028" o:spt="75" type="#_x0000_t75" style="position:absolute;left:9632;top:35;height:1047;width:855;" filled="f" o:preferrelative="t" stroked="f" coordsize="21600,21600">
               <v:path/>
@@ -403,16 +403,14 @@
         <w:ind w:left="1331"/>
       </w:pPr>
       <w:r>
-        <w:t>, de</w:t>
-      </w:r>
-      <w:r>
-        <w:tab/>
-      </w:r>
-      <w:r>
-        <w:t>de Educación</w:t>
-      </w:r>
-      <w:r>
-        <w:tab/>
+        <w:t>, d</w:t>
+      </w:r>
+      <w:r>
+        <w:rPr>
+          <w:rFonts w:hint="default"/>
+          <w:lang w:val="es-ES"/>
+        </w:rPr>
+        <w:t xml:space="preserve">el ciclo                </w:t>
       </w:r>
       <w:r>
         <w:t>ha mostrado</w:t>
@@ -616,91 +614,86 @@
         <w:t>días</w:t>
       </w:r>
       <w:r>
-        <w:tab/>
-      </w:r>
-      <w:r>
-        <w:t>de</w:t>
-      </w:r>
-      <w:r>
-        <w:tab/>
-      </w:r>
-      <w:r>
-        <w:t>de 20</w:t>
-      </w:r>
-      <w:r>
         <w:rPr>
           <w:rFonts w:hint="default"/>
           <w:lang w:val="es-ES"/>
         </w:rPr>
-        <w:t>__</w:t>
-      </w:r>
+        <w:t>.</w:t>
+      </w:r>
+      <w:r>
+        <w:t xml:space="preserve"> Durante dicho periodo el alumno permanecerá en el centro, llevando a cabo las tareas académicas que se le</w:t>
+      </w:r>
+      <w:r>
+        <w:rPr>
+          <w:rFonts w:hint="default"/>
+          <w:lang w:val="es-ES"/>
+        </w:rPr>
+        <w:t xml:space="preserve"> </w:t>
+      </w:r>
+      <w:r>
+        <w:t>encomienden.</w:t>
+      </w:r>
+    </w:p>
+    <w:p>
+      <w:pPr>
+        <w:pStyle w:val="4"/>
+        <w:spacing w:before="1"/>
+      </w:pPr>
+    </w:p>
+    <w:p>
+      <w:pPr>
+        <w:pStyle w:val="4"/>
+        <w:ind w:left="240" w:right="119"/>
+        <w:jc w:val="both"/>
+      </w:pPr>
+      <w:r>
+        <w:t>4ª Transcurrido el periodo anteriormente señalado, se valorará si el alumno/a debe participar o no con su grupo-clase en próximas actividades extra</w:t>
+      </w:r>
+      <w:r>
+        <w:rPr>
+          <w:rFonts w:hint="default"/>
+          <w:lang w:val="es-ES"/>
+        </w:rPr>
+        <w:t>_</w:t>
+      </w:r>
+      <w:r>
+        <w:t>escolares y complementarias. Para ello, se tendrá en cuenta su comportamiento general en todos los espacios del Centro y en todas las actividades que se realicen.</w:t>
+      </w:r>
+    </w:p>
+    <w:p>
+      <w:pPr>
+        <w:pStyle w:val="4"/>
+        <w:rPr>
+          <w:sz w:val="24"/>
+        </w:rPr>
+      </w:pPr>
+    </w:p>
+    <w:p>
+      <w:pPr>
+        <w:pStyle w:val="4"/>
+        <w:rPr>
+          <w:sz w:val="20"/>
+        </w:rPr>
+      </w:pPr>
+    </w:p>
+    <w:p>
+      <w:pPr>
+        <w:pStyle w:val="4"/>
+        <w:ind w:left="240" w:right="119"/>
+        <w:jc w:val="both"/>
+      </w:pPr>
+      <w:r>
+        <w:t>El objetivo último de estas actuaciones es que el alumno/a aprenda actitudes que le permitan mantener una interacción adecuada con todos los miembros de la Comunidad Educativa.</w:t>
+      </w:r>
+    </w:p>
+    <w:p>
+      <w:pPr>
+        <w:pStyle w:val="4"/>
+        <w:ind w:left="240" w:right="119"/>
+        <w:jc w:val="both"/>
+      </w:pPr>
       <w:bookmarkStart w:id="0" w:name="_GoBack"/>
       <w:bookmarkEnd w:id="0"/>
-      <w:r>
-        <w:t>. Durante dicho periodo el alumno permanecerá en el centro, llevando a cabo las tareas académicas que se le</w:t>
-      </w:r>
-      <w:r>
-        <w:rPr>
-          <w:rFonts w:hint="default"/>
-          <w:lang w:val="es-ES"/>
-        </w:rPr>
-        <w:t xml:space="preserve"> </w:t>
-      </w:r>
-      <w:r>
-        <w:t>encomienden.</w:t>
-      </w:r>
-    </w:p>
-    <w:p>
-      <w:pPr>
-        <w:pStyle w:val="4"/>
-        <w:spacing w:before="1"/>
-      </w:pPr>
-    </w:p>
-    <w:p>
-      <w:pPr>
-        <w:pStyle w:val="4"/>
-        <w:ind w:left="240" w:right="119"/>
-        <w:jc w:val="both"/>
-      </w:pPr>
-      <w:r>
-        <w:t>4ª Transcurrido el periodo anteriormente señalado, se valorará si el alumno/a debe participar o no con su grupo-clase en próximas actividades extra</w:t>
-      </w:r>
-      <w:r>
-        <w:rPr>
-          <w:rFonts w:hint="default"/>
-          <w:lang w:val="es-ES"/>
-        </w:rPr>
-        <w:t>_</w:t>
-      </w:r>
-      <w:r>
-        <w:t>escolares y complementarias. Para ello, se tendrá en cuenta su comportamiento general en todos los espacios del Centro y en todas las actividades que se realicen.</w:t>
-      </w:r>
-    </w:p>
-    <w:p>
-      <w:pPr>
-        <w:pStyle w:val="4"/>
-        <w:rPr>
-          <w:sz w:val="24"/>
-        </w:rPr>
-      </w:pPr>
-    </w:p>
-    <w:p>
-      <w:pPr>
-        <w:pStyle w:val="4"/>
-        <w:rPr>
-          <w:sz w:val="20"/>
-        </w:rPr>
-      </w:pPr>
-    </w:p>
-    <w:p>
-      <w:pPr>
-        <w:pStyle w:val="4"/>
-        <w:ind w:left="240" w:right="119"/>
-        <w:jc w:val="both"/>
-      </w:pPr>
-      <w:r>
-        <w:t>El objetivo último de estas actuaciones es que el alumno/a aprenda actitudes que le permitan mantener una interacción adecuada con todos los miembros de la Comunidad Educativa.</w:t>
-      </w:r>
     </w:p>
     <w:p>
       <w:pPr>
@@ -919,98 +912,6 @@
         <w:spacing w:before="11"/>
         <w:rPr>
           <w:sz w:val="21"/>
-        </w:rPr>
-      </w:pPr>
-    </w:p>
-    <w:p>
-      <w:pPr>
-        <w:pStyle w:val="4"/>
-        <w:ind w:left="119"/>
-      </w:pPr>
-      <w:r>
-        <w:t>Nota: Tiene derecho a efectuar las alegaciones correspondientes en el espacio que sigue</w:t>
-      </w:r>
-    </w:p>
-    <w:p>
-      <w:pPr>
-        <w:pStyle w:val="4"/>
-        <w:rPr>
-          <w:sz w:val="20"/>
-        </w:rPr>
-      </w:pPr>
-    </w:p>
-    <w:p>
-      <w:pPr>
-        <w:pStyle w:val="4"/>
-        <w:spacing w:before="8"/>
-        <w:rPr>
-          <w:sz w:val="21"/>
-        </w:rPr>
-      </w:pPr>
-      <w:r>
-        <w:pict>
-          <v:shape id="1032" o:spid="_x0000_s1030" style="position:absolute;left:0pt;margin-left:66pt;margin-top:14.7pt;height:0.1pt;width:480pt;mso-position-horizontal-relative:page;mso-wrap-distance-bottom:0pt;mso-wrap-distance-top:0pt;z-index:-251657216;mso-width-relative:page;mso-height-relative:page;" filled="f" stroked="t" coordorigin="1320,294" coordsize="9600,0" path="m1320,294l10920,294e">
-            <v:path textboxrect="1320,294,10920,294" arrowok="t"/>
-            <v:fill on="f" focussize="0,0"/>
-            <v:stroke weight="0.48pt"/>
-            <v:imagedata o:title=""/>
-            <o:lock v:ext="edit"/>
-            <w10:wrap type="topAndBottom"/>
-          </v:shape>
-        </w:pict>
-      </w:r>
-      <w:r>
-        <w:pict>
-          <v:shape id="1033" o:spid="_x0000_s1031" style="position:absolute;left:0pt;margin-left:66pt;margin-top:35.4pt;height:0.1pt;width:480pt;mso-position-horizontal-relative:page;mso-wrap-distance-bottom:0pt;mso-wrap-distance-top:0pt;z-index:-251657216;mso-width-relative:page;mso-height-relative:page;" filled="f" stroked="t" coordorigin="1320,708" coordsize="9600,0" path="m1320,708l10920,708e">
-            <v:path textboxrect="1320,708,10920,708" arrowok="t"/>
-            <v:fill on="f" focussize="0,0"/>
-            <v:stroke weight="0.48pt"/>
-            <v:imagedata o:title=""/>
-            <o:lock v:ext="edit"/>
-            <w10:wrap type="topAndBottom"/>
-          </v:shape>
-        </w:pict>
-      </w:r>
-      <w:r>
-        <w:pict>
-          <v:shape id="1034" o:spid="_x0000_s1032" style="position:absolute;left:0pt;margin-left:66pt;margin-top:56.1pt;height:0.1pt;width:480pt;mso-position-horizontal-relative:page;mso-wrap-distance-bottom:0pt;mso-wrap-distance-top:0pt;z-index:-251657216;mso-width-relative:page;mso-height-relative:page;" filled="f" stroked="t" coordorigin="1320,1122" coordsize="9600,0" path="m1320,1122l10920,1122e">
-            <v:path textboxrect="1320,1122,10920,1122" arrowok="t"/>
-            <v:fill on="f" focussize="0,0"/>
-            <v:stroke weight="0.48pt"/>
-            <v:imagedata o:title=""/>
-            <o:lock v:ext="edit"/>
-            <w10:wrap type="topAndBottom"/>
-          </v:shape>
-        </w:pict>
-      </w:r>
-      <w:r>
-        <w:pict>
-          <v:shape id="1035" o:spid="_x0000_s1033" style="position:absolute;left:0pt;margin-left:66pt;margin-top:76.8pt;height:0.1pt;width:480pt;mso-position-horizontal-relative:page;mso-wrap-distance-bottom:0pt;mso-wrap-distance-top:0pt;z-index:-251657216;mso-width-relative:page;mso-height-relative:page;" filled="f" stroked="t" coordorigin="1320,1536" coordsize="9600,0" path="m1320,1536l10920,1536e">
-            <v:path textboxrect="1320,1536,10920,1536" arrowok="t"/>
-            <v:fill on="f" focussize="0,0"/>
-            <v:stroke weight="0.48pt"/>
-            <v:imagedata o:title=""/>
-            <o:lock v:ext="edit"/>
-            <w10:wrap type="topAndBottom"/>
-          </v:shape>
-        </w:pict>
-      </w:r>
-    </w:p>
-    <w:p>
-      <w:pPr>
-        <w:pStyle w:val="4"/>
-        <w:spacing w:before="2"/>
-        <w:rPr>
-          <w:sz w:val="29"/>
-        </w:rPr>
-      </w:pPr>
-    </w:p>
-    <w:p>
-      <w:pPr>
-        <w:pStyle w:val="4"/>
-        <w:spacing w:before="2"/>
-        <w:rPr>
-          <w:sz w:val="29"/>
         </w:rPr>
       </w:pPr>
     </w:p>
@@ -1624,10 +1525,6 @@
     <customShpInfo spid="_x0000_s1028"/>
     <customShpInfo spid="_x0000_s1029"/>
     <customShpInfo spid="_x0000_s1027"/>
-    <customShpInfo spid="_x0000_s1030"/>
-    <customShpInfo spid="_x0000_s1031"/>
-    <customShpInfo spid="_x0000_s1032"/>
-    <customShpInfo spid="_x0000_s1033"/>
   </customShpExts>
 </s:customData>
 </file>

</xml_diff>